<commit_message>
fixed numbers in tables, added exact p values
</commit_message>
<xml_diff>
--- a/Results.docx
+++ b/Results.docx
@@ -157,10 +157,147 @@
     </w:p>
     <w:p>
       <w:pPr>
+        <w:pStyle w:val="BlockText"/>
+      </w:pPr>
+      <w:r>
+        <w:t xml:space="preserve">Table 1 here</w:t>
+      </w:r>
+    </w:p>
+    <w:p>
+      <w:pPr>
+        <w:pStyle w:val="SourceCode"/>
+      </w:pPr>
+      <w:r>
+        <w:rPr>
+          <w:rStyle w:val="VerbatimChar"/>
+        </w:rPr>
+        <w:t xml:space="preserve">## # A tibble: 4 x 4</w:t>
+      </w:r>
+      <w:r>
+        <w:br/>
+      </w:r>
+      <w:r>
+        <w:rPr>
+          <w:rStyle w:val="VerbatimChar"/>
+        </w:rPr>
+        <w:t xml:space="preserve">##   prec_cons              w_n     n  perc</w:t>
+      </w:r>
+      <w:r>
+        <w:br/>
+      </w:r>
+      <w:r>
+        <w:rPr>
+          <w:rStyle w:val="VerbatimChar"/>
+        </w:rPr>
+        <w:t xml:space="preserve">##   &lt;chr&gt;                &lt;dbl&gt; &lt;int&gt; &lt;dbl&gt;</w:t>
+      </w:r>
+      <w:r>
+        <w:br/>
+      </w:r>
+      <w:r>
+        <w:rPr>
+          <w:rStyle w:val="VerbatimChar"/>
+        </w:rPr>
+        <w:t xml:space="preserve">## 1 No precs             25.0     34     4</w:t>
+      </w:r>
+      <w:r>
+        <w:br/>
+      </w:r>
+      <w:r>
+        <w:rPr>
+          <w:rStyle w:val="VerbatimChar"/>
+        </w:rPr>
+        <w:t xml:space="preserve">## 2 Precs and not safer   5.58     5     1</w:t>
+      </w:r>
+      <w:r>
+        <w:br/>
+      </w:r>
+      <w:r>
+        <w:rPr>
+          <w:rStyle w:val="VerbatimChar"/>
+        </w:rPr>
+        <w:t xml:space="preserve">## 3 Precs and safer     541.     641    93</w:t>
+      </w:r>
+      <w:r>
+        <w:br/>
+      </w:r>
+      <w:r>
+        <w:rPr>
+          <w:rStyle w:val="VerbatimChar"/>
+        </w:rPr>
+        <w:t xml:space="preserve">## 4 &lt;NA&gt;                  9.73    10     2</w:t>
+      </w:r>
+    </w:p>
+    <w:p>
+      <w:pPr>
+        <w:pStyle w:val="FirstParagraph"/>
+      </w:pPr>
+      <w:r>
+        <w:t xml:space="preserve">Of these 65%, 4% (n = 34, weighted n = 25) took no precautions, 93% (n = 641, weighted n = 541) took precautions and felt safer as a result, and 1% (n = 5, weighted n = 6) took precautions but did not feel safer as a result (Table 1). We make this distinction because of the central role that beneficial precautionary activity plays in the functional/dysfunctional distinction.</w:t>
+      </w:r>
+    </w:p>
+    <w:p>
+      <w:pPr>
         <w:pStyle w:val="BodyText"/>
       </w:pPr>
       <w:r>
-        <w:t xml:space="preserve">Of these 65%, 4% (n = 34, weighted n = 25) took no precautions, 93% (n = 641, weighted n = 541) took precautions and felt safer as a result, and 1% (n = 5, weighted n = 6) took precautions but did not feel safer as a result (Table 1). We make this distinction because of the central role that beneficial precautionary activity plays in the functional/dysfunctional distinction.</w:t>
+        <w:t xml:space="preserve">Table 2 takes the categorisation process one step further by considering also whether the worry or the precautions had an effect on people’s quality of life. Overall</w:t>
+      </w:r>
+      <w:r>
+        <w:t xml:space="preserve"> </w:t>
+      </w:r>
+      <w:r>
+        <w:t xml:space="preserve">37% (n = 206, weighted n = 203)</w:t>
+      </w:r>
+      <w:r>
+        <w:t xml:space="preserve"> </w:t>
+      </w:r>
+      <w:r>
+        <w:t xml:space="preserve">said their quality of life was not affected by either precautions or worry,</w:t>
+      </w:r>
+      <w:r>
+        <w:t xml:space="preserve"> </w:t>
+      </w:r>
+      <w:r>
+        <w:t xml:space="preserve">33% (n = 236, weighted n = 181)</w:t>
+      </w:r>
+      <w:r>
+        <w:t xml:space="preserve"> </w:t>
+      </w:r>
+      <w:r>
+        <w:t xml:space="preserve">said they were affected by both,</w:t>
+      </w:r>
+      <w:r>
+        <w:t xml:space="preserve"> </w:t>
+      </w:r>
+      <w:r>
+        <w:t xml:space="preserve">12% (n = 82, weighted n = 64)</w:t>
+      </w:r>
+      <w:r>
+        <w:t xml:space="preserve"> </w:t>
+      </w:r>
+      <w:r>
+        <w:t xml:space="preserve">said their quality of life was reduced by their worry but not the precautions, and</w:t>
+      </w:r>
+      <w:r>
+        <w:t xml:space="preserve"> </w:t>
+      </w:r>
+      <w:r>
+        <w:t xml:space="preserve">18% (n = 122, weighted n = 99)</w:t>
+      </w:r>
+      <w:r>
+        <w:t xml:space="preserve"> </w:t>
+      </w:r>
+      <w:r>
+        <w:t xml:space="preserve">said this was the other way around (precautions but not the worry).</w:t>
+      </w:r>
+    </w:p>
+    <w:p>
+      <w:pPr>
+        <w:pStyle w:val="BodyText"/>
+      </w:pPr>
+      <w:r>
+        <w:t xml:space="preserve">By cross-tabulating precautionary activity with levels of impact on quality of life, we can identify the functionally worried and the dysfunctionally worried. The cell to highlight is top-left (Table 2). This represents the functionally worried – the subset of the sample who were worried about COVID-19, who took precautions that made them feel safer, and whose quality of life was not reduced by either worry or precaution. The other three cells comprise the dysfunctional worry group.</w:t>
       </w:r>
     </w:p>
     <w:p>
@@ -168,7 +305,108 @@
         <w:pStyle w:val="BlockText"/>
       </w:pPr>
       <w:r>
-        <w:t xml:space="preserve">Table 1 here</w:t>
+        <w:t xml:space="preserve">Table 2 here</w:t>
+      </w:r>
+    </w:p>
+    <w:p>
+      <w:pPr>
+        <w:pStyle w:val="SourceCode"/>
+      </w:pPr>
+      <w:r>
+        <w:rPr>
+          <w:rStyle w:val="VerbatimChar"/>
+        </w:rPr>
+        <w:t xml:space="preserve">## # A tibble: 7 x 5</w:t>
+      </w:r>
+      <w:r>
+        <w:br/>
+      </w:r>
+      <w:r>
+        <w:rPr>
+          <w:rStyle w:val="VerbatimChar"/>
+        </w:rPr>
+        <w:t xml:space="preserve">## # Groups:   quol_either [3]</w:t>
+      </w:r>
+      <w:r>
+        <w:br/>
+      </w:r>
+      <w:r>
+        <w:rPr>
+          <w:rStyle w:val="VerbatimChar"/>
+        </w:rPr>
+        <w:t xml:space="preserve">##   quol_either                prec_cons              w_n     n  perc</w:t>
+      </w:r>
+      <w:r>
+        <w:br/>
+      </w:r>
+      <w:r>
+        <w:rPr>
+          <w:rStyle w:val="VerbatimChar"/>
+        </w:rPr>
+        <w:t xml:space="preserve">##   &lt;chr&gt;                      &lt;chr&gt;                &lt;dbl&gt; &lt;int&gt; &lt;dbl&gt;</w:t>
+      </w:r>
+      <w:r>
+        <w:br/>
+      </w:r>
+      <w:r>
+        <w:rPr>
+          <w:rStyle w:val="VerbatimChar"/>
+        </w:rPr>
+        <w:t xml:space="preserve">## 1 Affected by either or both No precs             10.4     16     2</w:t>
+      </w:r>
+      <w:r>
+        <w:br/>
+      </w:r>
+      <w:r>
+        <w:rPr>
+          <w:rStyle w:val="VerbatimChar"/>
+        </w:rPr>
+        <w:t xml:space="preserve">## 2 Affected by either or both Precs and not safer   1.15     2     0</w:t>
+      </w:r>
+      <w:r>
+        <w:br/>
+      </w:r>
+      <w:r>
+        <w:rPr>
+          <w:rStyle w:val="VerbatimChar"/>
+        </w:rPr>
+        <w:t xml:space="preserve">## 3 Affected by either or both Precs and safer     343.     438    59</w:t>
+      </w:r>
+      <w:r>
+        <w:br/>
+      </w:r>
+      <w:r>
+        <w:rPr>
+          <w:rStyle w:val="VerbatimChar"/>
+        </w:rPr>
+        <w:t xml:space="preserve">## 4 Affected by either or both &lt;NA&gt;                  9.73    10     2</w:t>
+      </w:r>
+      <w:r>
+        <w:br/>
+      </w:r>
+      <w:r>
+        <w:rPr>
+          <w:rStyle w:val="VerbatimChar"/>
+        </w:rPr>
+        <w:t xml:space="preserve">## 5 Not affected by either     Precs and not safer   4.43     3     1</w:t>
+      </w:r>
+      <w:r>
+        <w:br/>
+      </w:r>
+      <w:r>
+        <w:rPr>
+          <w:rStyle w:val="VerbatimChar"/>
+        </w:rPr>
+        <w:t xml:space="preserve">## 6 Not affected by either     Precs and safer     198.     203    34</w:t>
+      </w:r>
+      <w:r>
+        <w:br/>
+      </w:r>
+      <w:r>
+        <w:rPr>
+          <w:rStyle w:val="VerbatimChar"/>
+        </w:rPr>
+        <w:t xml:space="preserve">## 7 &lt;NA&gt;                       No precs             14.6     18     3</w:t>
       </w:r>
     </w:p>
     <w:p>
@@ -176,79 +414,63 @@
         <w:pStyle w:val="FirstParagraph"/>
       </w:pPr>
       <w:r>
-        <w:t xml:space="preserve">Table 2 takes the categorisation process one step further by considering also whether the worry or the precautions had an effect on people’s quality of life. Overall</w:t>
-      </w:r>
-      <w:r>
-        <w:t xml:space="preserve"> </w:t>
-      </w:r>
-      <w:r>
-        <w:t xml:space="preserve">37% (n = 206, weighted n = 203)</w:t>
-      </w:r>
-      <w:r>
-        <w:t xml:space="preserve"> </w:t>
-      </w:r>
-      <w:r>
-        <w:t xml:space="preserve">said their quality of life was not affected by either precautions or worry,</w:t>
-      </w:r>
-      <w:r>
-        <w:t xml:space="preserve"> </w:t>
-      </w:r>
-      <w:r>
-        <w:t xml:space="preserve">33% (n = 236, weighted n = 181)</w:t>
-      </w:r>
-      <w:r>
-        <w:t xml:space="preserve"> </w:t>
-      </w:r>
-      <w:r>
-        <w:t xml:space="preserve">said they were affected by both,</w:t>
-      </w:r>
-      <w:r>
-        <w:t xml:space="preserve"> </w:t>
-      </w:r>
-      <w:r>
-        <w:t xml:space="preserve">12% (n = 82, weighted n = 64)</w:t>
-      </w:r>
-      <w:r>
-        <w:t xml:space="preserve"> </w:t>
-      </w:r>
-      <w:r>
-        <w:t xml:space="preserve">said their quality of life was reduced by their worry but not the precautions, and</w:t>
-      </w:r>
-      <w:r>
-        <w:t xml:space="preserve"> </w:t>
-      </w:r>
-      <w:r>
-        <w:t xml:space="preserve">18% (n = 122, weighted n = 99)</w:t>
-      </w:r>
-      <w:r>
-        <w:t xml:space="preserve"> </w:t>
-      </w:r>
-      <w:r>
-        <w:t xml:space="preserve">said this was the other way around (precautions but not the worry).</w:t>
+        <w:t xml:space="preserve">Bringing this classification process to a close, we found that just over one-third (35% (n = 401, weighted n = 312)) of the sample were unworried, about one-in-five (22% (n = 203, weighted n = 198)) were functionally worried, and just less than a half (43% (n = 487, weighted n = 383)) were dysfunctionally worried (Table 3).</w:t>
       </w:r>
     </w:p>
     <w:p>
       <w:pPr>
-        <w:pStyle w:val="BodyText"/>
+        <w:pStyle w:val="SourceCode"/>
       </w:pPr>
       <w:r>
-        <w:t xml:space="preserve">By cross-tabulating precautionary activity with levels of impact on quality of life, we can identify the functionally worried and the dysfunctionally worried. The cell to highlight is top-left (Table 2). This represents the functionally worried – the subset of the sample who were worried about COVID-19, who took precautions that made them feel safer, and whose quality of life was not reduced by either worry or precaution. The other three cells comprise the dysfunctional worry group.</w:t>
-      </w:r>
-    </w:p>
-    <w:p>
-      <w:pPr>
-        <w:pStyle w:val="BlockText"/>
-      </w:pPr>
-      <w:r>
-        <w:t xml:space="preserve">Table 2 here</w:t>
-      </w:r>
-    </w:p>
-    <w:p>
-      <w:pPr>
-        <w:pStyle w:val="FirstParagraph"/>
-      </w:pPr>
-      <w:r>
-        <w:t xml:space="preserve">Bringing this classification process to a close, we found that just over one-third (35% (n = 401, weighted n = 312)) of the sample were unworried, about one-in-five (22% (n = 203, weighted n = 198)) were functionally worried, and just less than a half (43% (n = 487, weighted n = 383)) were dysfunctionally worried (Table 3).</w:t>
+        <w:rPr>
+          <w:rStyle w:val="VerbatimChar"/>
+        </w:rPr>
+        <w:t xml:space="preserve">## # A tibble: 3 x 4</w:t>
+      </w:r>
+      <w:r>
+        <w:br/>
+      </w:r>
+      <w:r>
+        <w:rPr>
+          <w:rStyle w:val="VerbatimChar"/>
+        </w:rPr>
+        <w:t xml:space="preserve">##   foc19_w2              w_n     n  perc</w:t>
+      </w:r>
+      <w:r>
+        <w:br/>
+      </w:r>
+      <w:r>
+        <w:rPr>
+          <w:rStyle w:val="VerbatimChar"/>
+        </w:rPr>
+        <w:t xml:space="preserve">##   &lt;fct&gt;               &lt;dbl&gt; &lt;int&gt; &lt;dbl&gt;</w:t>
+      </w:r>
+      <w:r>
+        <w:br/>
+      </w:r>
+      <w:r>
+        <w:rPr>
+          <w:rStyle w:val="VerbatimChar"/>
+        </w:rPr>
+        <w:t xml:space="preserve">## 1 Unworried            312.   401  36.8</w:t>
+      </w:r>
+      <w:r>
+        <w:br/>
+      </w:r>
+      <w:r>
+        <w:rPr>
+          <w:rStyle w:val="VerbatimChar"/>
+        </w:rPr>
+        <w:t xml:space="preserve">## 2 Functional Worry     198.   203  18.6</w:t>
+      </w:r>
+      <w:r>
+        <w:br/>
+      </w:r>
+      <w:r>
+        <w:rPr>
+          <w:rStyle w:val="VerbatimChar"/>
+        </w:rPr>
+        <w:t xml:space="preserve">## 3 Dysfunctional Worry  383.   487  44.6</w:t>
       </w:r>
     </w:p>
     <w:p>
@@ -444,7 +666,7 @@
         <w:rPr>
           <w:rStyle w:val="VerbatimChar"/>
         </w:rPr>
-        <w:t xml:space="preserve">## a_cov                 2.439***            1.012            2.076**             0.936       </w:t>
+        <w:t xml:space="preserve">## a_cov                  2.439              1.012             2.076              0.936       </w:t>
       </w:r>
       <w:r>
         <w:br/>
@@ -462,6 +684,15 @@
         <w:rPr>
           <w:rStyle w:val="VerbatimChar"/>
         </w:rPr>
+        <w:t xml:space="preserve">##                     p = 0.003***        p = 0.946        p = 0.036**         p = 0.757     </w:t>
+      </w:r>
+      <w:r>
+        <w:br/>
+      </w:r>
+      <w:r>
+        <w:rPr>
+          <w:rStyle w:val="VerbatimChar"/>
+        </w:rPr>
         <w:t xml:space="preserve">##                                                                                            </w:t>
       </w:r>
       <w:r>
@@ -471,7 +702,7 @@
         <w:rPr>
           <w:rStyle w:val="VerbatimChar"/>
         </w:rPr>
-        <w:t xml:space="preserve">## covaff_w2              0.979            1.465***            0.860            1.458***      </w:t>
+        <w:t xml:space="preserve">## covaff_w2              0.979              1.465             0.860              1.458       </w:t>
       </w:r>
       <w:r>
         <w:br/>
@@ -489,6 +720,15 @@
         <w:rPr>
           <w:rStyle w:val="VerbatimChar"/>
         </w:rPr>
+        <w:t xml:space="preserve">##                      p = 0.866       p = 0.00003***       p = 0.349        p = 0.0005***   </w:t>
+      </w:r>
+      <w:r>
+        <w:br/>
+      </w:r>
+      <w:r>
+        <w:rPr>
+          <w:rStyle w:val="VerbatimChar"/>
+        </w:rPr>
         <w:t xml:space="preserve">##                                                                                            </w:t>
       </w:r>
       <w:r>
@@ -516,6 +756,15 @@
         <w:rPr>
           <w:rStyle w:val="VerbatimChar"/>
         </w:rPr>
+        <w:t xml:space="preserve">##                                                           p = 0.660          p = 0.303     </w:t>
+      </w:r>
+      <w:r>
+        <w:br/>
+      </w:r>
+      <w:r>
+        <w:rPr>
+          <w:rStyle w:val="VerbatimChar"/>
+        </w:rPr>
         <w:t xml:space="preserve">##                                                                                            </w:t>
       </w:r>
       <w:r>
@@ -525,7 +774,7 @@
         <w:rPr>
           <w:rStyle w:val="VerbatimChar"/>
         </w:rPr>
-        <w:t xml:space="preserve">## age45-64                                                   2.264**             1.611       </w:t>
+        <w:t xml:space="preserve">## age45-64                                                    2.264              1.611       </w:t>
       </w:r>
       <w:r>
         <w:br/>
@@ -543,6 +792,15 @@
         <w:rPr>
           <w:rStyle w:val="VerbatimChar"/>
         </w:rPr>
+        <w:t xml:space="preserve">##                                                          p = 0.020**         p = 0.117     </w:t>
+      </w:r>
+      <w:r>
+        <w:br/>
+      </w:r>
+      <w:r>
+        <w:rPr>
+          <w:rStyle w:val="VerbatimChar"/>
+        </w:rPr>
         <w:t xml:space="preserve">##                                                                                            </w:t>
       </w:r>
       <w:r>
@@ -570,6 +828,15 @@
         <w:rPr>
           <w:rStyle w:val="VerbatimChar"/>
         </w:rPr>
+        <w:t xml:space="preserve">##                                                           p = 0.335          p = 0.264     </w:t>
+      </w:r>
+      <w:r>
+        <w:br/>
+      </w:r>
+      <w:r>
+        <w:rPr>
+          <w:rStyle w:val="VerbatimChar"/>
+        </w:rPr>
         <w:t xml:space="preserve">##                                                                                            </w:t>
       </w:r>
       <w:r>
@@ -597,6 +864,15 @@
         <w:rPr>
           <w:rStyle w:val="VerbatimChar"/>
         </w:rPr>
+        <w:t xml:space="preserve">##                                                           p = 0.301          p = 0.113     </w:t>
+      </w:r>
+      <w:r>
+        <w:br/>
+      </w:r>
+      <w:r>
+        <w:rPr>
+          <w:rStyle w:val="VerbatimChar"/>
+        </w:rPr>
         <w:t xml:space="preserve">##                                                                                            </w:t>
       </w:r>
       <w:r>
@@ -624,6 +900,15 @@
         <w:rPr>
           <w:rStyle w:val="VerbatimChar"/>
         </w:rPr>
+        <w:t xml:space="preserve">##                                                           p = 0.676          p = 0.648     </w:t>
+      </w:r>
+      <w:r>
+        <w:br/>
+      </w:r>
+      <w:r>
+        <w:rPr>
+          <w:rStyle w:val="VerbatimChar"/>
+        </w:rPr>
         <w:t xml:space="preserve">##                                                                                            </w:t>
       </w:r>
       <w:r>
@@ -651,6 +936,15 @@
         <w:rPr>
           <w:rStyle w:val="VerbatimChar"/>
         </w:rPr>
+        <w:t xml:space="preserve">##                                                           p = 0.577          p = 0.233     </w:t>
+      </w:r>
+      <w:r>
+        <w:br/>
+      </w:r>
+      <w:r>
+        <w:rPr>
+          <w:rStyle w:val="VerbatimChar"/>
+        </w:rPr>
         <w:t xml:space="preserve">##                                                                                            </w:t>
       </w:r>
       <w:r>
@@ -678,6 +972,15 @@
         <w:rPr>
           <w:rStyle w:val="VerbatimChar"/>
         </w:rPr>
+        <w:t xml:space="preserve">##                                                           p = 0.341          p = 0.613     </w:t>
+      </w:r>
+      <w:r>
+        <w:br/>
+      </w:r>
+      <w:r>
+        <w:rPr>
+          <w:rStyle w:val="VerbatimChar"/>
+        </w:rPr>
         <w:t xml:space="preserve">##                                                                                            </w:t>
       </w:r>
       <w:r>
@@ -687,7 +990,7 @@
         <w:rPr>
           <w:rStyle w:val="VerbatimChar"/>
         </w:rPr>
-        <w:t xml:space="preserve">## citiesEdinburgh                                             2.968*             1.698       </w:t>
+        <w:t xml:space="preserve">## citiesEdinburgh                                             2.968              1.698       </w:t>
       </w:r>
       <w:r>
         <w:br/>
@@ -705,6 +1008,15 @@
         <w:rPr>
           <w:rStyle w:val="VerbatimChar"/>
         </w:rPr>
+        <w:t xml:space="preserve">##                                                           p = 0.083*         p = 0.213     </w:t>
+      </w:r>
+      <w:r>
+        <w:br/>
+      </w:r>
+      <w:r>
+        <w:rPr>
+          <w:rStyle w:val="VerbatimChar"/>
+        </w:rPr>
         <w:t xml:space="preserve">##                                                                                            </w:t>
       </w:r>
       <w:r>
@@ -732,6 +1044,15 @@
         <w:rPr>
           <w:rStyle w:val="VerbatimChar"/>
         </w:rPr>
+        <w:t xml:space="preserve">##                                                           p = 0.153          p = 0.683     </w:t>
+      </w:r>
+      <w:r>
+        <w:br/>
+      </w:r>
+      <w:r>
+        <w:rPr>
+          <w:rStyle w:val="VerbatimChar"/>
+        </w:rPr>
         <w:t xml:space="preserve">##                                                                                            </w:t>
       </w:r>
       <w:r>
@@ -741,7 +1062,7 @@
         <w:rPr>
           <w:rStyle w:val="VerbatimChar"/>
         </w:rPr>
-        <w:t xml:space="preserve">## citiesLeeds                                                 2.445             2.138*       </w:t>
+        <w:t xml:space="preserve">## citiesLeeds                                                 2.445              2.138       </w:t>
       </w:r>
       <w:r>
         <w:br/>
@@ -759,6 +1080,15 @@
         <w:rPr>
           <w:rStyle w:val="VerbatimChar"/>
         </w:rPr>
+        <w:t xml:space="preserve">##                                                           p = 0.156         p = 0.064*     </w:t>
+      </w:r>
+      <w:r>
+        <w:br/>
+      </w:r>
+      <w:r>
+        <w:rPr>
+          <w:rStyle w:val="VerbatimChar"/>
+        </w:rPr>
         <w:t xml:space="preserve">##                                                                                            </w:t>
       </w:r>
       <w:r>
@@ -786,6 +1116,15 @@
         <w:rPr>
           <w:rStyle w:val="VerbatimChar"/>
         </w:rPr>
+        <w:t xml:space="preserve">##                                                           p = 0.103          p = 0.309     </w:t>
+      </w:r>
+      <w:r>
+        <w:br/>
+      </w:r>
+      <w:r>
+        <w:rPr>
+          <w:rStyle w:val="VerbatimChar"/>
+        </w:rPr>
         <w:t xml:space="preserve">##                                                                                            </w:t>
       </w:r>
       <w:r>
@@ -795,7 +1134,7 @@
         <w:rPr>
           <w:rStyle w:val="VerbatimChar"/>
         </w:rPr>
-        <w:t xml:space="preserve">## citiesLondon                                                2.630*             1.282       </w:t>
+        <w:t xml:space="preserve">## citiesLondon                                                2.630              1.282       </w:t>
       </w:r>
       <w:r>
         <w:br/>
@@ -813,6 +1152,15 @@
         <w:rPr>
           <w:rStyle w:val="VerbatimChar"/>
         </w:rPr>
+        <w:t xml:space="preserve">##                                                           p = 0.070*         p = 0.460     </w:t>
+      </w:r>
+      <w:r>
+        <w:br/>
+      </w:r>
+      <w:r>
+        <w:rPr>
+          <w:rStyle w:val="VerbatimChar"/>
+        </w:rPr>
         <w:t xml:space="preserve">##                                                                                            </w:t>
       </w:r>
       <w:r>
@@ -822,7 +1170,7 @@
         <w:rPr>
           <w:rStyle w:val="VerbatimChar"/>
         </w:rPr>
-        <w:t xml:space="preserve">## citiesManchester                                            2.730*             1.025       </w:t>
+        <w:t xml:space="preserve">## citiesManchester                                            2.730              1.025       </w:t>
       </w:r>
       <w:r>
         <w:br/>
@@ -840,6 +1188,15 @@
         <w:rPr>
           <w:rStyle w:val="VerbatimChar"/>
         </w:rPr>
+        <w:t xml:space="preserve">##                                                           p = 0.094*         p = 0.953     </w:t>
+      </w:r>
+      <w:r>
+        <w:br/>
+      </w:r>
+      <w:r>
+        <w:rPr>
+          <w:rStyle w:val="VerbatimChar"/>
+        </w:rPr>
         <w:t xml:space="preserve">##                                                                                            </w:t>
       </w:r>
       <w:r>
@@ -867,6 +1224,15 @@
         <w:rPr>
           <w:rStyle w:val="VerbatimChar"/>
         </w:rPr>
+        <w:t xml:space="preserve">##                                                           p = 0.486          p = 0.915     </w:t>
+      </w:r>
+      <w:r>
+        <w:br/>
+      </w:r>
+      <w:r>
+        <w:rPr>
+          <w:rStyle w:val="VerbatimChar"/>
+        </w:rPr>
         <w:t xml:space="preserve">##                                                                                            </w:t>
       </w:r>
       <w:r>
@@ -876,7 +1242,7 @@
         <w:rPr>
           <w:rStyle w:val="VerbatimChar"/>
         </w:rPr>
-        <w:t xml:space="preserve">## citiesSheffield                                            3.390**             0.975       </w:t>
+        <w:t xml:space="preserve">## citiesSheffield                                             3.390              0.975       </w:t>
       </w:r>
       <w:r>
         <w:br/>
@@ -894,6 +1260,15 @@
         <w:rPr>
           <w:rStyle w:val="VerbatimChar"/>
         </w:rPr>
+        <w:t xml:space="preserve">##                                                          p = 0.045**         p = 0.954     </w:t>
+      </w:r>
+      <w:r>
+        <w:br/>
+      </w:r>
+      <w:r>
+        <w:rPr>
+          <w:rStyle w:val="VerbatimChar"/>
+        </w:rPr>
         <w:t xml:space="preserve">##                                                                                            </w:t>
       </w:r>
       <w:r>
@@ -903,7 +1278,7 @@
         <w:rPr>
           <w:rStyle w:val="VerbatimChar"/>
         </w:rPr>
-        <w:t xml:space="preserve">## Constant              0.016***            0.969            0.014***            0.922       </w:t>
+        <w:t xml:space="preserve">## Constant               0.016              0.969             0.014              0.922       </w:t>
       </w:r>
       <w:r>
         <w:br/>
@@ -921,6 +1296,15 @@
         <w:rPr>
           <w:rStyle w:val="VerbatimChar"/>
         </w:rPr>
+        <w:t xml:space="preserve">##                    p = 0.0004***        p = 0.963        p = 0.005***        p = 0.932     </w:t>
+      </w:r>
+      <w:r>
+        <w:br/>
+      </w:r>
+      <w:r>
+        <w:rPr>
+          <w:rStyle w:val="VerbatimChar"/>
+        </w:rPr>
         <w:t xml:space="preserve">##                                                                                            </w:t>
       </w:r>
       <w:r>
@@ -958,6 +1342,651 @@
           <w:rStyle w:val="VerbatimChar"/>
         </w:rPr>
         <w:t xml:space="preserve">## Note:                                                           *p&lt;0.1; **p&lt;0.05; ***p&lt;0.01</w:t>
+      </w:r>
+    </w:p>
+    <w:p>
+      <w:pPr>
+        <w:pStyle w:val="SourceCode"/>
+      </w:pPr>
+      <w:r>
+        <w:rPr>
+          <w:rStyle w:val="VerbatimChar"/>
+        </w:rPr>
+        <w:t xml:space="preserve">## </w:t>
+      </w:r>
+      <w:r>
+        <w:br/>
+      </w:r>
+      <w:r>
+        <w:rPr>
+          <w:rStyle w:val="VerbatimChar"/>
+        </w:rPr>
+        <w:t xml:space="preserve">## Reliability analysis   </w:t>
+      </w:r>
+      <w:r>
+        <w:br/>
+      </w:r>
+      <w:r>
+        <w:rPr>
+          <w:rStyle w:val="VerbatimChar"/>
+        </w:rPr>
+        <w:t xml:space="preserve">## Call: psych::alpha(x = data %&gt;% select(b_covidaffect_1, b_covidaffect_2, </w:t>
+      </w:r>
+      <w:r>
+        <w:br/>
+      </w:r>
+      <w:r>
+        <w:rPr>
+          <w:rStyle w:val="VerbatimChar"/>
+        </w:rPr>
+        <w:t xml:space="preserve">##     b_covidaffect_3, b_covidaffect_4, b_covidaffect_5, b_covidaffect_6, </w:t>
+      </w:r>
+      <w:r>
+        <w:br/>
+      </w:r>
+      <w:r>
+        <w:rPr>
+          <w:rStyle w:val="VerbatimChar"/>
+        </w:rPr>
+        <w:t xml:space="preserve">##     b_covidaffect_7, b_covidaffect_8) %&gt;% replace(is.na(.), 0))</w:t>
+      </w:r>
+      <w:r>
+        <w:br/>
+      </w:r>
+      <w:r>
+        <w:rPr>
+          <w:rStyle w:val="VerbatimChar"/>
+        </w:rPr>
+        <w:t xml:space="preserve">## </w:t>
+      </w:r>
+      <w:r>
+        <w:br/>
+      </w:r>
+      <w:r>
+        <w:rPr>
+          <w:rStyle w:val="VerbatimChar"/>
+        </w:rPr>
+        <w:t xml:space="preserve">##   raw_alpha std.alpha G6(smc) average_r S/N   ase  mean    sd median_r</w:t>
+      </w:r>
+      <w:r>
+        <w:br/>
+      </w:r>
+      <w:r>
+        <w:rPr>
+          <w:rStyle w:val="VerbatimChar"/>
+        </w:rPr>
+        <w:t xml:space="preserve">##       0.41      0.41    0.41      0.08 0.7 0.024 0.055 0.099    0.074</w:t>
+      </w:r>
+      <w:r>
+        <w:br/>
+      </w:r>
+      <w:r>
+        <w:rPr>
+          <w:rStyle w:val="VerbatimChar"/>
+        </w:rPr>
+        <w:t xml:space="preserve">## </w:t>
+      </w:r>
+      <w:r>
+        <w:br/>
+      </w:r>
+      <w:r>
+        <w:rPr>
+          <w:rStyle w:val="VerbatimChar"/>
+        </w:rPr>
+        <w:t xml:space="preserve">##  lower alpha upper     95% confidence boundaries</w:t>
+      </w:r>
+      <w:r>
+        <w:br/>
+      </w:r>
+      <w:r>
+        <w:rPr>
+          <w:rStyle w:val="VerbatimChar"/>
+        </w:rPr>
+        <w:t xml:space="preserve">## 0.36 0.41 0.46 </w:t>
+      </w:r>
+      <w:r>
+        <w:br/>
+      </w:r>
+      <w:r>
+        <w:rPr>
+          <w:rStyle w:val="VerbatimChar"/>
+        </w:rPr>
+        <w:t xml:space="preserve">## </w:t>
+      </w:r>
+      <w:r>
+        <w:br/>
+      </w:r>
+      <w:r>
+        <w:rPr>
+          <w:rStyle w:val="VerbatimChar"/>
+        </w:rPr>
+        <w:t xml:space="preserve">##  Reliability if an item is dropped:</w:t>
+      </w:r>
+      <w:r>
+        <w:br/>
+      </w:r>
+      <w:r>
+        <w:rPr>
+          <w:rStyle w:val="VerbatimChar"/>
+        </w:rPr>
+        <w:t xml:space="preserve">##                 raw_alpha std.alpha G6(smc) average_r  S/N alpha se  var.r</w:t>
+      </w:r>
+      <w:r>
+        <w:br/>
+      </w:r>
+      <w:r>
+        <w:rPr>
+          <w:rStyle w:val="VerbatimChar"/>
+        </w:rPr>
+        <w:t xml:space="preserve">## b_covidaffect_1      0.36      0.36    0.35     0.074 0.56    0.027 0.0066</w:t>
+      </w:r>
+      <w:r>
+        <w:br/>
+      </w:r>
+      <w:r>
+        <w:rPr>
+          <w:rStyle w:val="VerbatimChar"/>
+        </w:rPr>
+        <w:t xml:space="preserve">## b_covidaffect_2      0.33      0.34    0.35     0.070 0.53    0.028 0.0085</w:t>
+      </w:r>
+      <w:r>
+        <w:br/>
+      </w:r>
+      <w:r>
+        <w:rPr>
+          <w:rStyle w:val="VerbatimChar"/>
+        </w:rPr>
+        <w:t xml:space="preserve">## b_covidaffect_3      0.35      0.37    0.37     0.078 0.60    0.027 0.0071</w:t>
+      </w:r>
+      <w:r>
+        <w:br/>
+      </w:r>
+      <w:r>
+        <w:rPr>
+          <w:rStyle w:val="VerbatimChar"/>
+        </w:rPr>
+        <w:t xml:space="preserve">## b_covidaffect_4      0.41      0.41    0.41     0.091 0.70    0.025 0.0082</w:t>
+      </w:r>
+      <w:r>
+        <w:br/>
+      </w:r>
+      <w:r>
+        <w:rPr>
+          <w:rStyle w:val="VerbatimChar"/>
+        </w:rPr>
+        <w:t xml:space="preserve">## b_covidaffect_5      0.39      0.38    0.37     0.080 0.61    0.025 0.0075</w:t>
+      </w:r>
+      <w:r>
+        <w:br/>
+      </w:r>
+      <w:r>
+        <w:rPr>
+          <w:rStyle w:val="VerbatimChar"/>
+        </w:rPr>
+        <w:t xml:space="preserve">## b_covidaffect_6      0.38      0.38    0.37     0.079 0.60    0.026 0.0080</w:t>
+      </w:r>
+      <w:r>
+        <w:br/>
+      </w:r>
+      <w:r>
+        <w:rPr>
+          <w:rStyle w:val="VerbatimChar"/>
+        </w:rPr>
+        <w:t xml:space="preserve">## b_covidaffect_7      0.39      0.37    0.36     0.078 0.60    0.025 0.0069</w:t>
+      </w:r>
+      <w:r>
+        <w:br/>
+      </w:r>
+      <w:r>
+        <w:rPr>
+          <w:rStyle w:val="VerbatimChar"/>
+        </w:rPr>
+        <w:t xml:space="preserve">## b_covidaffect_8      0.41      0.41    0.40     0.091 0.70    0.024 0.0055</w:t>
+      </w:r>
+      <w:r>
+        <w:br/>
+      </w:r>
+      <w:r>
+        <w:rPr>
+          <w:rStyle w:val="VerbatimChar"/>
+        </w:rPr>
+        <w:t xml:space="preserve">##                 med.r</w:t>
+      </w:r>
+      <w:r>
+        <w:br/>
+      </w:r>
+      <w:r>
+        <w:rPr>
+          <w:rStyle w:val="VerbatimChar"/>
+        </w:rPr>
+        <w:t xml:space="preserve">## b_covidaffect_1 0.072</w:t>
+      </w:r>
+      <w:r>
+        <w:br/>
+      </w:r>
+      <w:r>
+        <w:rPr>
+          <w:rStyle w:val="VerbatimChar"/>
+        </w:rPr>
+        <w:t xml:space="preserve">## b_covidaffect_2 0.037</w:t>
+      </w:r>
+      <w:r>
+        <w:br/>
+      </w:r>
+      <w:r>
+        <w:rPr>
+          <w:rStyle w:val="VerbatimChar"/>
+        </w:rPr>
+        <w:t xml:space="preserve">## b_covidaffect_3 0.072</w:t>
+      </w:r>
+      <w:r>
+        <w:br/>
+      </w:r>
+      <w:r>
+        <w:rPr>
+          <w:rStyle w:val="VerbatimChar"/>
+        </w:rPr>
+        <w:t xml:space="preserve">## b_covidaffect_4 0.091</w:t>
+      </w:r>
+      <w:r>
+        <w:br/>
+      </w:r>
+      <w:r>
+        <w:rPr>
+          <w:rStyle w:val="VerbatimChar"/>
+        </w:rPr>
+        <w:t xml:space="preserve">## b_covidaffect_5 0.072</w:t>
+      </w:r>
+      <w:r>
+        <w:br/>
+      </w:r>
+      <w:r>
+        <w:rPr>
+          <w:rStyle w:val="VerbatimChar"/>
+        </w:rPr>
+        <w:t xml:space="preserve">## b_covidaffect_6 0.072</w:t>
+      </w:r>
+      <w:r>
+        <w:br/>
+      </w:r>
+      <w:r>
+        <w:rPr>
+          <w:rStyle w:val="VerbatimChar"/>
+        </w:rPr>
+        <w:t xml:space="preserve">## b_covidaffect_7 0.091</w:t>
+      </w:r>
+      <w:r>
+        <w:br/>
+      </w:r>
+      <w:r>
+        <w:rPr>
+          <w:rStyle w:val="VerbatimChar"/>
+        </w:rPr>
+        <w:t xml:space="preserve">## b_covidaffect_8 0.091</w:t>
+      </w:r>
+      <w:r>
+        <w:br/>
+      </w:r>
+      <w:r>
+        <w:rPr>
+          <w:rStyle w:val="VerbatimChar"/>
+        </w:rPr>
+        <w:t xml:space="preserve">## </w:t>
+      </w:r>
+      <w:r>
+        <w:br/>
+      </w:r>
+      <w:r>
+        <w:rPr>
+          <w:rStyle w:val="VerbatimChar"/>
+        </w:rPr>
+        <w:t xml:space="preserve">##  Item statistics </w:t>
+      </w:r>
+      <w:r>
+        <w:br/>
+      </w:r>
+      <w:r>
+        <w:rPr>
+          <w:rStyle w:val="VerbatimChar"/>
+        </w:rPr>
+        <w:t xml:space="preserve">##                    n raw.r std.r r.cor r.drop   mean    sd</w:t>
+      </w:r>
+      <w:r>
+        <w:br/>
+      </w:r>
+      <w:r>
+        <w:rPr>
+          <w:rStyle w:val="VerbatimChar"/>
+        </w:rPr>
+        <w:t xml:space="preserve">## b_covidaffect_1 1170  0.62  0.48  0.36  0.232 0.1393 0.346</w:t>
+      </w:r>
+      <w:r>
+        <w:br/>
+      </w:r>
+      <w:r>
+        <w:rPr>
+          <w:rStyle w:val="VerbatimChar"/>
+        </w:rPr>
+        <w:t xml:space="preserve">## b_covidaffect_2 1170  0.60  0.50  0.38  0.261 0.1009 0.301</w:t>
+      </w:r>
+      <w:r>
+        <w:br/>
+      </w:r>
+      <w:r>
+        <w:rPr>
+          <w:rStyle w:val="VerbatimChar"/>
+        </w:rPr>
+        <w:t xml:space="preserve">## b_covidaffect_3 1170  0.51  0.45  0.30  0.239 0.0573 0.232</w:t>
+      </w:r>
+      <w:r>
+        <w:br/>
+      </w:r>
+      <w:r>
+        <w:rPr>
+          <w:rStyle w:val="VerbatimChar"/>
+        </w:rPr>
+        <w:t xml:space="preserve">## b_covidaffect_4 1170  0.20  0.38  0.16  0.115 0.0043 0.065</w:t>
+      </w:r>
+      <w:r>
+        <w:br/>
+      </w:r>
+      <w:r>
+        <w:rPr>
+          <w:rStyle w:val="VerbatimChar"/>
+        </w:rPr>
+        <w:t xml:space="preserve">## b_covidaffect_5 1170  0.42  0.44  0.28  0.157 0.0504 0.219</w:t>
+      </w:r>
+      <w:r>
+        <w:br/>
+      </w:r>
+      <w:r>
+        <w:rPr>
+          <w:rStyle w:val="VerbatimChar"/>
+        </w:rPr>
+        <w:t xml:space="preserve">## b_covidaffect_6 1170  0.37  0.45  0.29  0.183 0.0239 0.153</w:t>
+      </w:r>
+      <w:r>
+        <w:br/>
+      </w:r>
+      <w:r>
+        <w:rPr>
+          <w:rStyle w:val="VerbatimChar"/>
+        </w:rPr>
+        <w:t xml:space="preserve">## b_covidaffect_7 1170  0.36  0.45  0.31  0.149 0.0308 0.173</w:t>
+      </w:r>
+      <w:r>
+        <w:br/>
+      </w:r>
+      <w:r>
+        <w:rPr>
+          <w:rStyle w:val="VerbatimChar"/>
+        </w:rPr>
+        <w:t xml:space="preserve">## b_covidaffect_8 1170  0.31  0.38  0.19  0.098 0.0299 0.170</w:t>
+      </w:r>
+      <w:r>
+        <w:br/>
+      </w:r>
+      <w:r>
+        <w:rPr>
+          <w:rStyle w:val="VerbatimChar"/>
+        </w:rPr>
+        <w:t xml:space="preserve">## </w:t>
+      </w:r>
+      <w:r>
+        <w:br/>
+      </w:r>
+      <w:r>
+        <w:rPr>
+          <w:rStyle w:val="VerbatimChar"/>
+        </w:rPr>
+        <w:t xml:space="preserve">## Non missing response frequency for each item</w:t>
+      </w:r>
+      <w:r>
+        <w:br/>
+      </w:r>
+      <w:r>
+        <w:rPr>
+          <w:rStyle w:val="VerbatimChar"/>
+        </w:rPr>
+        <w:t xml:space="preserve">##                    0    1 miss</w:t>
+      </w:r>
+      <w:r>
+        <w:br/>
+      </w:r>
+      <w:r>
+        <w:rPr>
+          <w:rStyle w:val="VerbatimChar"/>
+        </w:rPr>
+        <w:t xml:space="preserve">## b_covidaffect_1 0.86 0.14    0</w:t>
+      </w:r>
+      <w:r>
+        <w:br/>
+      </w:r>
+      <w:r>
+        <w:rPr>
+          <w:rStyle w:val="VerbatimChar"/>
+        </w:rPr>
+        <w:t xml:space="preserve">## b_covidaffect_2 0.90 0.10    0</w:t>
+      </w:r>
+      <w:r>
+        <w:br/>
+      </w:r>
+      <w:r>
+        <w:rPr>
+          <w:rStyle w:val="VerbatimChar"/>
+        </w:rPr>
+        <w:t xml:space="preserve">## b_covidaffect_3 0.94 0.06    0</w:t>
+      </w:r>
+      <w:r>
+        <w:br/>
+      </w:r>
+      <w:r>
+        <w:rPr>
+          <w:rStyle w:val="VerbatimChar"/>
+        </w:rPr>
+        <w:t xml:space="preserve">## b_covidaffect_4 1.00 0.00    0</w:t>
+      </w:r>
+      <w:r>
+        <w:br/>
+      </w:r>
+      <w:r>
+        <w:rPr>
+          <w:rStyle w:val="VerbatimChar"/>
+        </w:rPr>
+        <w:t xml:space="preserve">## b_covidaffect_5 0.95 0.05    0</w:t>
+      </w:r>
+      <w:r>
+        <w:br/>
+      </w:r>
+      <w:r>
+        <w:rPr>
+          <w:rStyle w:val="VerbatimChar"/>
+        </w:rPr>
+        <w:t xml:space="preserve">## b_covidaffect_6 0.98 0.02    0</w:t>
+      </w:r>
+      <w:r>
+        <w:br/>
+      </w:r>
+      <w:r>
+        <w:rPr>
+          <w:rStyle w:val="VerbatimChar"/>
+        </w:rPr>
+        <w:t xml:space="preserve">## b_covidaffect_7 0.97 0.03    0</w:t>
+      </w:r>
+      <w:r>
+        <w:br/>
+      </w:r>
+      <w:r>
+        <w:rPr>
+          <w:rStyle w:val="VerbatimChar"/>
+        </w:rPr>
+        <w:t xml:space="preserve">## b_covidaffect_8 0.97 0.03    0</w:t>
+      </w:r>
+    </w:p>
+    <w:p>
+      <w:pPr>
+        <w:pStyle w:val="SourceCode"/>
+      </w:pPr>
+      <w:r>
+        <w:rPr>
+          <w:rStyle w:val="VerbatimChar"/>
+        </w:rPr>
+        <w:t xml:space="preserve">##              name num perc</w:t>
+      </w:r>
+      <w:r>
+        <w:br/>
+      </w:r>
+      <w:r>
+        <w:rPr>
+          <w:rStyle w:val="VerbatimChar"/>
+        </w:rPr>
+        <w:t xml:space="preserve">## 1 b_covidaffect_1 163 13.9</w:t>
+      </w:r>
+      <w:r>
+        <w:br/>
+      </w:r>
+      <w:r>
+        <w:rPr>
+          <w:rStyle w:val="VerbatimChar"/>
+        </w:rPr>
+        <w:t xml:space="preserve">## 2 b_covidaffect_2 118 10.1</w:t>
+      </w:r>
+      <w:r>
+        <w:br/>
+      </w:r>
+      <w:r>
+        <w:rPr>
+          <w:rStyle w:val="VerbatimChar"/>
+        </w:rPr>
+        <w:t xml:space="preserve">## 3 b_covidaffect_3  67  5.7</w:t>
+      </w:r>
+      <w:r>
+        <w:br/>
+      </w:r>
+      <w:r>
+        <w:rPr>
+          <w:rStyle w:val="VerbatimChar"/>
+        </w:rPr>
+        <w:t xml:space="preserve">## 4 b_covidaffect_4   5  0.4</w:t>
+      </w:r>
+      <w:r>
+        <w:br/>
+      </w:r>
+      <w:r>
+        <w:rPr>
+          <w:rStyle w:val="VerbatimChar"/>
+        </w:rPr>
+        <w:t xml:space="preserve">## 5 b_covidaffect_5  59  5.0</w:t>
+      </w:r>
+      <w:r>
+        <w:br/>
+      </w:r>
+      <w:r>
+        <w:rPr>
+          <w:rStyle w:val="VerbatimChar"/>
+        </w:rPr>
+        <w:t xml:space="preserve">## 6 b_covidaffect_6  28  2.4</w:t>
+      </w:r>
+      <w:r>
+        <w:br/>
+      </w:r>
+      <w:r>
+        <w:rPr>
+          <w:rStyle w:val="VerbatimChar"/>
+        </w:rPr>
+        <w:t xml:space="preserve">## 7 b_covidaffect_7  36  3.1</w:t>
+      </w:r>
+      <w:r>
+        <w:br/>
+      </w:r>
+      <w:r>
+        <w:rPr>
+          <w:rStyle w:val="VerbatimChar"/>
+        </w:rPr>
+        <w:t xml:space="preserve">## 8 b_covidaffect_8  35  3.0</w:t>
+      </w:r>
+    </w:p>
+    <w:p>
+      <w:pPr>
+        <w:pStyle w:val="SourceCode"/>
+      </w:pPr>
+      <w:r>
+        <w:rPr>
+          <w:rStyle w:val="VerbatimChar"/>
+        </w:rPr>
+        <w:t xml:space="preserve">## # A tibble: 6 x 3</w:t>
+      </w:r>
+      <w:r>
+        <w:br/>
+      </w:r>
+      <w:r>
+        <w:rPr>
+          <w:rStyle w:val="VerbatimChar"/>
+        </w:rPr>
+        <w:t xml:space="preserve">##                                       b_cov   num  perc</w:t>
+      </w:r>
+      <w:r>
+        <w:br/>
+      </w:r>
+      <w:r>
+        <w:rPr>
+          <w:rStyle w:val="VerbatimChar"/>
+        </w:rPr>
+        <w:t xml:space="preserve">##                                   &lt;dbl+lbl&gt; &lt;int&gt; &lt;dbl&gt;</w:t>
+      </w:r>
+      <w:r>
+        <w:br/>
+      </w:r>
+      <w:r>
+        <w:rPr>
+          <w:rStyle w:val="VerbatimChar"/>
+        </w:rPr>
+        <w:t xml:space="preserve">## 1  1 [Yes, diagnosed and recovered]             1   100</w:t>
+      </w:r>
+      <w:r>
+        <w:br/>
+      </w:r>
+      <w:r>
+        <w:rPr>
+          <w:rStyle w:val="VerbatimChar"/>
+        </w:rPr>
+        <w:t xml:space="preserve">## 2  2 [Yes, diagnosed and still ill]             1   100</w:t>
+      </w:r>
+      <w:r>
+        <w:br/>
+      </w:r>
+      <w:r>
+        <w:rPr>
+          <w:rStyle w:val="VerbatimChar"/>
+        </w:rPr>
+        <w:t xml:space="preserve">## 3  3 [Not formally diagnosed but suspected]   165   100</w:t>
+      </w:r>
+      <w:r>
+        <w:br/>
+      </w:r>
+      <w:r>
+        <w:rPr>
+          <w:rStyle w:val="VerbatimChar"/>
+        </w:rPr>
+        <w:t xml:space="preserve">## 4  4 [No]                                     898   100</w:t>
+      </w:r>
+      <w:r>
+        <w:br/>
+      </w:r>
+      <w:r>
+        <w:rPr>
+          <w:rStyle w:val="VerbatimChar"/>
+        </w:rPr>
+        <w:t xml:space="preserve">## 5  5 [Prefer not to say]                        2   100</w:t>
+      </w:r>
+      <w:r>
+        <w:br/>
+      </w:r>
+      <w:r>
+        <w:rPr>
+          <w:rStyle w:val="VerbatimChar"/>
+        </w:rPr>
+        <w:t xml:space="preserve">## 6 NA                                          103   100</w:t>
       </w:r>
     </w:p>
     <w:p>
@@ -1088,7 +2117,7 @@
         <w:rPr>
           <w:rStyle w:val="VerbatimChar"/>
         </w:rPr>
-        <w:t xml:space="preserve">## foc19_w2Functional Worry        0.913***                0.936**          </w:t>
+        <w:t xml:space="preserve">## foc19_w2Functional Worry          0.913                  0.936           </w:t>
       </w:r>
       <w:r>
         <w:br/>
@@ -1106,6 +2135,15 @@
         <w:rPr>
           <w:rStyle w:val="VerbatimChar"/>
         </w:rPr>
+        <w:t xml:space="preserve">##                               p = 0.0005***           p = 0.034**        </w:t>
+      </w:r>
+      <w:r>
+        <w:br/>
+      </w:r>
+      <w:r>
+        <w:rPr>
+          <w:rStyle w:val="VerbatimChar"/>
+        </w:rPr>
         <w:t xml:space="preserve">##                                                                          </w:t>
       </w:r>
       <w:r>
@@ -1115,7 +2153,7 @@
         <w:rPr>
           <w:rStyle w:val="VerbatimChar"/>
         </w:rPr>
-        <w:t xml:space="preserve">## foc19_w2Dysfunctional Worry     1.164***               1.162***          </w:t>
+        <w:t xml:space="preserve">## foc19_w2Dysfunctional Worry       1.164                  1.162           </w:t>
       </w:r>
       <w:r>
         <w:br/>
@@ -1133,6 +2171,15 @@
         <w:rPr>
           <w:rStyle w:val="VerbatimChar"/>
         </w:rPr>
+        <w:t xml:space="preserve">##                               p = 0.000***           p = 0.000***        </w:t>
+      </w:r>
+      <w:r>
+        <w:br/>
+      </w:r>
+      <w:r>
+        <w:rPr>
+          <w:rStyle w:val="VerbatimChar"/>
+        </w:rPr>
         <w:t xml:space="preserve">##                                                                          </w:t>
       </w:r>
       <w:r>
@@ -1160,6 +2207,15 @@
         <w:rPr>
           <w:rStyle w:val="VerbatimChar"/>
         </w:rPr>
+        <w:t xml:space="preserve">##                                                        p = 0.443         </w:t>
+      </w:r>
+      <w:r>
+        <w:br/>
+      </w:r>
+      <w:r>
+        <w:rPr>
+          <w:rStyle w:val="VerbatimChar"/>
+        </w:rPr>
         <w:t xml:space="preserve">##                                                                          </w:t>
       </w:r>
       <w:r>
@@ -1169,7 +2225,7 @@
         <w:rPr>
           <w:rStyle w:val="VerbatimChar"/>
         </w:rPr>
-        <w:t xml:space="preserve">## covaff_w2                                              1.061***          </w:t>
+        <w:t xml:space="preserve">## covaff_w2                                                1.061           </w:t>
       </w:r>
       <w:r>
         <w:br/>
@@ -1187,6 +2243,15 @@
         <w:rPr>
           <w:rStyle w:val="VerbatimChar"/>
         </w:rPr>
+        <w:t xml:space="preserve">##                                                      p = 0.0002***       </w:t>
+      </w:r>
+      <w:r>
+        <w:br/>
+      </w:r>
+      <w:r>
+        <w:rPr>
+          <w:rStyle w:val="VerbatimChar"/>
+        </w:rPr>
         <w:t xml:space="preserve">##                                                                          </w:t>
       </w:r>
       <w:r>
@@ -1196,7 +2261,7 @@
         <w:rPr>
           <w:rStyle w:val="VerbatimChar"/>
         </w:rPr>
-        <w:t xml:space="preserve">## age25-44                                                0.946*           </w:t>
+        <w:t xml:space="preserve">## age25-44                                                 0.946           </w:t>
       </w:r>
       <w:r>
         <w:br/>
@@ -1214,6 +2279,15 @@
         <w:rPr>
           <w:rStyle w:val="VerbatimChar"/>
         </w:rPr>
+        <w:t xml:space="preserve">##                                                       p = 0.057*         </w:t>
+      </w:r>
+      <w:r>
+        <w:br/>
+      </w:r>
+      <w:r>
+        <w:rPr>
+          <w:rStyle w:val="VerbatimChar"/>
+        </w:rPr>
         <w:t xml:space="preserve">##                                                                          </w:t>
       </w:r>
       <w:r>
@@ -1223,7 +2297,7 @@
         <w:rPr>
           <w:rStyle w:val="VerbatimChar"/>
         </w:rPr>
-        <w:t xml:space="preserve">## age45-64                                               0.885***          </w:t>
+        <w:t xml:space="preserve">## age45-64                                                 0.885           </w:t>
       </w:r>
       <w:r>
         <w:br/>
@@ -1241,6 +2315,15 @@
         <w:rPr>
           <w:rStyle w:val="VerbatimChar"/>
         </w:rPr>
+        <w:t xml:space="preserve">##                                                      p = 0.0002***       </w:t>
+      </w:r>
+      <w:r>
+        <w:br/>
+      </w:r>
+      <w:r>
+        <w:rPr>
+          <w:rStyle w:val="VerbatimChar"/>
+        </w:rPr>
         <w:t xml:space="preserve">##                                                                          </w:t>
       </w:r>
       <w:r>
@@ -1250,7 +2333,7 @@
         <w:rPr>
           <w:rStyle w:val="VerbatimChar"/>
         </w:rPr>
-        <w:t xml:space="preserve">## age65+                                                 0.826***          </w:t>
+        <w:t xml:space="preserve">## age65+                                                   0.826           </w:t>
       </w:r>
       <w:r>
         <w:br/>
@@ -1268,6 +2351,15 @@
         <w:rPr>
           <w:rStyle w:val="VerbatimChar"/>
         </w:rPr>
+        <w:t xml:space="preserve">##                                                     p = 0.00002***       </w:t>
+      </w:r>
+      <w:r>
+        <w:br/>
+      </w:r>
+      <w:r>
+        <w:rPr>
+          <w:rStyle w:val="VerbatimChar"/>
+        </w:rPr>
         <w:t xml:space="preserve">##                                                                          </w:t>
       </w:r>
       <w:r>
@@ -1295,6 +2387,15 @@
         <w:rPr>
           <w:rStyle w:val="VerbatimChar"/>
         </w:rPr>
+        <w:t xml:space="preserve">##                                                        p = 0.761         </w:t>
+      </w:r>
+      <w:r>
+        <w:br/>
+      </w:r>
+      <w:r>
+        <w:rPr>
+          <w:rStyle w:val="VerbatimChar"/>
+        </w:rPr>
         <w:t xml:space="preserve">##                                                                          </w:t>
       </w:r>
       <w:r>
@@ -1304,7 +2405,7 @@
         <w:rPr>
           <w:rStyle w:val="VerbatimChar"/>
         </w:rPr>
-        <w:t xml:space="preserve">## race_codedWhite                                         1.097**          </w:t>
+        <w:t xml:space="preserve">## race_codedWhite                                          1.097           </w:t>
       </w:r>
       <w:r>
         <w:br/>
@@ -1322,6 +2423,15 @@
         <w:rPr>
           <w:rStyle w:val="VerbatimChar"/>
         </w:rPr>
+        <w:t xml:space="preserve">##                                                       p = 0.017**        </w:t>
+      </w:r>
+      <w:r>
+        <w:br/>
+      </w:r>
+      <w:r>
+        <w:rPr>
+          <w:rStyle w:val="VerbatimChar"/>
+        </w:rPr>
         <w:t xml:space="preserve">##                                                                          </w:t>
       </w:r>
       <w:r>
@@ -1331,7 +2441,7 @@
         <w:rPr>
           <w:rStyle w:val="VerbatimChar"/>
         </w:rPr>
-        <w:t xml:space="preserve">## a_covidjob                                              1.010**          </w:t>
+        <w:t xml:space="preserve">## a_covidjob                                               1.010           </w:t>
       </w:r>
       <w:r>
         <w:br/>
@@ -1349,6 +2459,15 @@
         <w:rPr>
           <w:rStyle w:val="VerbatimChar"/>
         </w:rPr>
+        <w:t xml:space="preserve">##                                                       p = 0.027**        </w:t>
+      </w:r>
+      <w:r>
+        <w:br/>
+      </w:r>
+      <w:r>
+        <w:rPr>
+          <w:rStyle w:val="VerbatimChar"/>
+        </w:rPr>
         <w:t xml:space="preserve">##                                                                          </w:t>
       </w:r>
       <w:r>
@@ -1376,6 +2495,15 @@
         <w:rPr>
           <w:rStyle w:val="VerbatimChar"/>
         </w:rPr>
+        <w:t xml:space="preserve">##                                                        p = 0.355         </w:t>
+      </w:r>
+      <w:r>
+        <w:br/>
+      </w:r>
+      <w:r>
+        <w:rPr>
+          <w:rStyle w:val="VerbatimChar"/>
+        </w:rPr>
         <w:t xml:space="preserve">##                                                                          </w:t>
       </w:r>
       <w:r>
@@ -1385,7 +2513,7 @@
         <w:rPr>
           <w:rStyle w:val="VerbatimChar"/>
         </w:rPr>
-        <w:t xml:space="preserve">## citiesEdinburgh                                         0.900**          </w:t>
+        <w:t xml:space="preserve">## citiesEdinburgh                                          0.900           </w:t>
       </w:r>
       <w:r>
         <w:br/>
@@ -1403,6 +2531,15 @@
         <w:rPr>
           <w:rStyle w:val="VerbatimChar"/>
         </w:rPr>
+        <w:t xml:space="preserve">##                                                       p = 0.039**        </w:t>
+      </w:r>
+      <w:r>
+        <w:br/>
+      </w:r>
+      <w:r>
+        <w:rPr>
+          <w:rStyle w:val="VerbatimChar"/>
+        </w:rPr>
         <w:t xml:space="preserve">##                                                                          </w:t>
       </w:r>
       <w:r>
@@ -1430,6 +2567,15 @@
         <w:rPr>
           <w:rStyle w:val="VerbatimChar"/>
         </w:rPr>
+        <w:t xml:space="preserve">##                                                        p = 0.752         </w:t>
+      </w:r>
+      <w:r>
+        <w:br/>
+      </w:r>
+      <w:r>
+        <w:rPr>
+          <w:rStyle w:val="VerbatimChar"/>
+        </w:rPr>
         <w:t xml:space="preserve">##                                                                          </w:t>
       </w:r>
       <w:r>
@@ -1457,6 +2603,15 @@
         <w:rPr>
           <w:rStyle w:val="VerbatimChar"/>
         </w:rPr>
+        <w:t xml:space="preserve">##                                                        p = 0.958         </w:t>
+      </w:r>
+      <w:r>
+        <w:br/>
+      </w:r>
+      <w:r>
+        <w:rPr>
+          <w:rStyle w:val="VerbatimChar"/>
+        </w:rPr>
         <w:t xml:space="preserve">##                                                                          </w:t>
       </w:r>
       <w:r>
@@ -1484,6 +2639,15 @@
         <w:rPr>
           <w:rStyle w:val="VerbatimChar"/>
         </w:rPr>
+        <w:t xml:space="preserve">##                                                        p = 0.393         </w:t>
+      </w:r>
+      <w:r>
+        <w:br/>
+      </w:r>
+      <w:r>
+        <w:rPr>
+          <w:rStyle w:val="VerbatimChar"/>
+        </w:rPr>
         <w:t xml:space="preserve">##                                                                          </w:t>
       </w:r>
       <w:r>
@@ -1511,6 +2675,15 @@
         <w:rPr>
           <w:rStyle w:val="VerbatimChar"/>
         </w:rPr>
+        <w:t xml:space="preserve">##                                                        p = 0.950         </w:t>
+      </w:r>
+      <w:r>
+        <w:br/>
+      </w:r>
+      <w:r>
+        <w:rPr>
+          <w:rStyle w:val="VerbatimChar"/>
+        </w:rPr>
         <w:t xml:space="preserve">##                                                                          </w:t>
       </w:r>
       <w:r>
@@ -1538,6 +2711,15 @@
         <w:rPr>
           <w:rStyle w:val="VerbatimChar"/>
         </w:rPr>
+        <w:t xml:space="preserve">##                                                        p = 0.728         </w:t>
+      </w:r>
+      <w:r>
+        <w:br/>
+      </w:r>
+      <w:r>
+        <w:rPr>
+          <w:rStyle w:val="VerbatimChar"/>
+        </w:rPr>
         <w:t xml:space="preserve">##                                                                          </w:t>
       </w:r>
       <w:r>
@@ -1565,6 +2747,15 @@
         <w:rPr>
           <w:rStyle w:val="VerbatimChar"/>
         </w:rPr>
+        <w:t xml:space="preserve">##                                                        p = 0.917         </w:t>
+      </w:r>
+      <w:r>
+        <w:br/>
+      </w:r>
+      <w:r>
+        <w:rPr>
+          <w:rStyle w:val="VerbatimChar"/>
+        </w:rPr>
         <w:t xml:space="preserve">##                                                                          </w:t>
       </w:r>
       <w:r>
@@ -1574,7 +2765,7 @@
         <w:rPr>
           <w:rStyle w:val="VerbatimChar"/>
         </w:rPr>
-        <w:t xml:space="preserve">## citiesSheffield                                         0.910*           </w:t>
+        <w:t xml:space="preserve">## citiesSheffield                                          0.910           </w:t>
       </w:r>
       <w:r>
         <w:br/>
@@ -1592,6 +2783,15 @@
         <w:rPr>
           <w:rStyle w:val="VerbatimChar"/>
         </w:rPr>
+        <w:t xml:space="preserve">##                                                       p = 0.069*         </w:t>
+      </w:r>
+      <w:r>
+        <w:br/>
+      </w:r>
+      <w:r>
+        <w:rPr>
+          <w:rStyle w:val="VerbatimChar"/>
+        </w:rPr>
         <w:t xml:space="preserve">##                                                                          </w:t>
       </w:r>
       <w:r>
@@ -1601,7 +2801,7 @@
         <w:rPr>
           <w:rStyle w:val="VerbatimChar"/>
         </w:rPr>
-        <w:t xml:space="preserve">## Constant                        14.312***              14.093***         </w:t>
+        <w:t xml:space="preserve">## Constant                         14.312                 14.093           </w:t>
       </w:r>
       <w:r>
         <w:br/>
@@ -1619,6 +2819,15 @@
         <w:rPr>
           <w:rStyle w:val="VerbatimChar"/>
         </w:rPr>
+        <w:t xml:space="preserve">##                               p = 0.000***           p = 0.000***        </w:t>
+      </w:r>
+      <w:r>
+        <w:br/>
+      </w:r>
+      <w:r>
+        <w:rPr>
+          <w:rStyle w:val="VerbatimChar"/>
+        </w:rPr>
         <w:t xml:space="preserve">##                                                                          </w:t>
       </w:r>
       <w:r>
@@ -1683,6 +2892,350 @@
           <w:rStyle w:val="VerbatimChar"/>
         </w:rPr>
         <w:t xml:space="preserve">## Note:                                         *p&lt;0.1; **p&lt;0.05; ***p&lt;0.01</w:t>
+      </w:r>
+    </w:p>
+    <w:p>
+      <w:pPr>
+        <w:pStyle w:val="SourceCode"/>
+      </w:pPr>
+      <w:r>
+        <w:rPr>
+          <w:rStyle w:val="VerbatimChar"/>
+        </w:rPr>
+        <w:t xml:space="preserve">## </w:t>
+      </w:r>
+      <w:r>
+        <w:br/>
+      </w:r>
+      <w:r>
+        <w:rPr>
+          <w:rStyle w:val="VerbatimChar"/>
+        </w:rPr>
+        <w:t xml:space="preserve">## Reliability analysis   </w:t>
+      </w:r>
+      <w:r>
+        <w:br/>
+      </w:r>
+      <w:r>
+        <w:rPr>
+          <w:rStyle w:val="VerbatimChar"/>
+        </w:rPr>
+        <w:t xml:space="preserve">## Call: psych::alpha(x = data %&gt;% select(worry_n, anger_n, lonely_n, </w:t>
+      </w:r>
+      <w:r>
+        <w:br/>
+      </w:r>
+      <w:r>
+        <w:rPr>
+          <w:rStyle w:val="VerbatimChar"/>
+        </w:rPr>
+        <w:t xml:space="preserve">##     happy_n, satisf_reverse, worth_reverse) %&gt;% replace(is.na(.), </w:t>
+      </w:r>
+      <w:r>
+        <w:br/>
+      </w:r>
+      <w:r>
+        <w:rPr>
+          <w:rStyle w:val="VerbatimChar"/>
+        </w:rPr>
+        <w:t xml:space="preserve">##     0))</w:t>
+      </w:r>
+      <w:r>
+        <w:br/>
+      </w:r>
+      <w:r>
+        <w:rPr>
+          <w:rStyle w:val="VerbatimChar"/>
+        </w:rPr>
+        <w:t xml:space="preserve">## </w:t>
+      </w:r>
+      <w:r>
+        <w:br/>
+      </w:r>
+      <w:r>
+        <w:rPr>
+          <w:rStyle w:val="VerbatimChar"/>
+        </w:rPr>
+        <w:t xml:space="preserve">##   raw_alpha std.alpha G6(smc) average_r S/N    ase mean sd median_r</w:t>
+      </w:r>
+      <w:r>
+        <w:br/>
+      </w:r>
+      <w:r>
+        <w:rPr>
+          <w:rStyle w:val="VerbatimChar"/>
+        </w:rPr>
+        <w:t xml:space="preserve">##       0.88      0.88    0.88      0.55 7.5 0.0052  2.3  1     0.54</w:t>
+      </w:r>
+      <w:r>
+        <w:br/>
+      </w:r>
+      <w:r>
+        <w:rPr>
+          <w:rStyle w:val="VerbatimChar"/>
+        </w:rPr>
+        <w:t xml:space="preserve">## </w:t>
+      </w:r>
+      <w:r>
+        <w:br/>
+      </w:r>
+      <w:r>
+        <w:rPr>
+          <w:rStyle w:val="VerbatimChar"/>
+        </w:rPr>
+        <w:t xml:space="preserve">##  lower alpha upper     95% confidence boundaries</w:t>
+      </w:r>
+      <w:r>
+        <w:br/>
+      </w:r>
+      <w:r>
+        <w:rPr>
+          <w:rStyle w:val="VerbatimChar"/>
+        </w:rPr>
+        <w:t xml:space="preserve">## 0.87 0.88 0.89 </w:t>
+      </w:r>
+      <w:r>
+        <w:br/>
+      </w:r>
+      <w:r>
+        <w:rPr>
+          <w:rStyle w:val="VerbatimChar"/>
+        </w:rPr>
+        <w:t xml:space="preserve">## </w:t>
+      </w:r>
+      <w:r>
+        <w:br/>
+      </w:r>
+      <w:r>
+        <w:rPr>
+          <w:rStyle w:val="VerbatimChar"/>
+        </w:rPr>
+        <w:t xml:space="preserve">##  Reliability if an item is dropped:</w:t>
+      </w:r>
+      <w:r>
+        <w:br/>
+      </w:r>
+      <w:r>
+        <w:rPr>
+          <w:rStyle w:val="VerbatimChar"/>
+        </w:rPr>
+        <w:t xml:space="preserve">##                raw_alpha std.alpha G6(smc) average_r S/N alpha se  var.r med.r</w:t>
+      </w:r>
+      <w:r>
+        <w:br/>
+      </w:r>
+      <w:r>
+        <w:rPr>
+          <w:rStyle w:val="VerbatimChar"/>
+        </w:rPr>
+        <w:t xml:space="preserve">## worry_n             0.87      0.87    0.86      0.56 6.4   0.0059 0.0185  0.52</w:t>
+      </w:r>
+      <w:r>
+        <w:br/>
+      </w:r>
+      <w:r>
+        <w:rPr>
+          <w:rStyle w:val="VerbatimChar"/>
+        </w:rPr>
+        <w:t xml:space="preserve">## anger_n             0.88      0.88    0.87      0.60 7.4   0.0055 0.0115  0.56</w:t>
+      </w:r>
+      <w:r>
+        <w:br/>
+      </w:r>
+      <w:r>
+        <w:rPr>
+          <w:rStyle w:val="VerbatimChar"/>
+        </w:rPr>
+        <w:t xml:space="preserve">## lonely_n            0.87      0.87    0.86      0.57 6.6   0.0059 0.0169  0.53</w:t>
+      </w:r>
+      <w:r>
+        <w:br/>
+      </w:r>
+      <w:r>
+        <w:rPr>
+          <w:rStyle w:val="VerbatimChar"/>
+        </w:rPr>
+        <w:t xml:space="preserve">## happy_n             0.86      0.86    0.85      0.54 6.0   0.0065 0.0116  0.54</w:t>
+      </w:r>
+      <w:r>
+        <w:br/>
+      </w:r>
+      <w:r>
+        <w:rPr>
+          <w:rStyle w:val="VerbatimChar"/>
+        </w:rPr>
+        <w:t xml:space="preserve">## satisf_reverse      0.84      0.84    0.83      0.52 5.4   0.0071 0.0054  0.51</w:t>
+      </w:r>
+      <w:r>
+        <w:br/>
+      </w:r>
+      <w:r>
+        <w:rPr>
+          <w:rStyle w:val="VerbatimChar"/>
+        </w:rPr>
+        <w:t xml:space="preserve">## worth_reverse       0.85      0.85    0.84      0.53 5.7   0.0067 0.0079  0.53</w:t>
+      </w:r>
+      <w:r>
+        <w:br/>
+      </w:r>
+      <w:r>
+        <w:rPr>
+          <w:rStyle w:val="VerbatimChar"/>
+        </w:rPr>
+        <w:t xml:space="preserve">## </w:t>
+      </w:r>
+      <w:r>
+        <w:br/>
+      </w:r>
+      <w:r>
+        <w:rPr>
+          <w:rStyle w:val="VerbatimChar"/>
+        </w:rPr>
+        <w:t xml:space="preserve">##  Item statistics </w:t>
+      </w:r>
+      <w:r>
+        <w:br/>
+      </w:r>
+      <w:r>
+        <w:rPr>
+          <w:rStyle w:val="VerbatimChar"/>
+        </w:rPr>
+        <w:t xml:space="preserve">##                   n raw.r std.r r.cor r.drop mean  sd</w:t>
+      </w:r>
+      <w:r>
+        <w:br/>
+      </w:r>
+      <w:r>
+        <w:rPr>
+          <w:rStyle w:val="VerbatimChar"/>
+        </w:rPr>
+        <w:t xml:space="preserve">## worry_n        1170  0.77  0.78  0.71   0.66  1.9 1.3</w:t>
+      </w:r>
+      <w:r>
+        <w:br/>
+      </w:r>
+      <w:r>
+        <w:rPr>
+          <w:rStyle w:val="VerbatimChar"/>
+        </w:rPr>
+        <w:t xml:space="preserve">## anger_n        1170  0.68  0.70  0.61   0.57  1.5 1.1</w:t>
+      </w:r>
+      <w:r>
+        <w:br/>
+      </w:r>
+      <w:r>
+        <w:rPr>
+          <w:rStyle w:val="VerbatimChar"/>
+        </w:rPr>
+        <w:t xml:space="preserve">## lonely_n       1170  0.76  0.76  0.69   0.65  1.7 1.2</w:t>
+      </w:r>
+      <w:r>
+        <w:br/>
+      </w:r>
+      <w:r>
+        <w:rPr>
+          <w:rStyle w:val="VerbatimChar"/>
+        </w:rPr>
+        <w:t xml:space="preserve">## happy_n        1170  0.83  0.82  0.78   0.73  3.4 1.4</w:t>
+      </w:r>
+      <w:r>
+        <w:br/>
+      </w:r>
+      <w:r>
+        <w:rPr>
+          <w:rStyle w:val="VerbatimChar"/>
+        </w:rPr>
+        <w:t xml:space="preserve">## satisf_reverse 1170  0.87  0.86  0.86   0.80  2.9 1.3</w:t>
+      </w:r>
+      <w:r>
+        <w:br/>
+      </w:r>
+      <w:r>
+        <w:rPr>
+          <w:rStyle w:val="VerbatimChar"/>
+        </w:rPr>
+        <w:t xml:space="preserve">## worth_reverse  1170  0.84  0.84  0.82   0.76  2.6 1.3</w:t>
+      </w:r>
+      <w:r>
+        <w:br/>
+      </w:r>
+      <w:r>
+        <w:rPr>
+          <w:rStyle w:val="VerbatimChar"/>
+        </w:rPr>
+        <w:t xml:space="preserve">## </w:t>
+      </w:r>
+      <w:r>
+        <w:br/>
+      </w:r>
+      <w:r>
+        <w:rPr>
+          <w:rStyle w:val="VerbatimChar"/>
+        </w:rPr>
+        <w:t xml:space="preserve">## Non missing response frequency for each item</w:t>
+      </w:r>
+      <w:r>
+        <w:br/>
+      </w:r>
+      <w:r>
+        <w:rPr>
+          <w:rStyle w:val="VerbatimChar"/>
+        </w:rPr>
+        <w:t xml:space="preserve">##                   0    1    2    3    4    5 miss</w:t>
+      </w:r>
+      <w:r>
+        <w:br/>
+      </w:r>
+      <w:r>
+        <w:rPr>
+          <w:rStyle w:val="VerbatimChar"/>
+        </w:rPr>
+        <w:t xml:space="preserve">## worry_n        0.09 0.36 0.28 0.19 0.00 0.09    0</w:t>
+      </w:r>
+      <w:r>
+        <w:br/>
+      </w:r>
+      <w:r>
+        <w:rPr>
+          <w:rStyle w:val="VerbatimChar"/>
+        </w:rPr>
+        <w:t xml:space="preserve">## anger_n        0.09 0.55 0.19 0.12 0.00 0.04    0</w:t>
+      </w:r>
+      <w:r>
+        <w:br/>
+      </w:r>
+      <w:r>
+        <w:rPr>
+          <w:rStyle w:val="VerbatimChar"/>
+        </w:rPr>
+        <w:t xml:space="preserve">## lonely_n       0.09 0.48 0.23 0.13 0.00 0.07    0</w:t>
+      </w:r>
+      <w:r>
+        <w:br/>
+      </w:r>
+      <w:r>
+        <w:rPr>
+          <w:rStyle w:val="VerbatimChar"/>
+        </w:rPr>
+        <w:t xml:space="preserve">## happy_n        0.09 0.05 0.00 0.25 0.43 0.18    0</w:t>
+      </w:r>
+      <w:r>
+        <w:br/>
+      </w:r>
+      <w:r>
+        <w:rPr>
+          <w:rStyle w:val="VerbatimChar"/>
+        </w:rPr>
+        <w:t xml:space="preserve">## satisf_reverse 0.09 0.02 0.26 0.28 0.24 0.11    0</w:t>
+      </w:r>
+      <w:r>
+        <w:br/>
+      </w:r>
+      <w:r>
+        <w:rPr>
+          <w:rStyle w:val="VerbatimChar"/>
+        </w:rPr>
+        <w:t xml:space="preserve">## worth_reverse  0.09 0.08 0.32 0.23 0.22 0.06    0</w:t>
       </w:r>
     </w:p>
     <w:p>
@@ -2386,7 +3939,7 @@
         <w:t xml:space="preserve">(Figure 2).</w:t>
       </w:r>
     </w:p>
-    <w:bookmarkStart w:id="26" w:name="htmlwidget-ea27eac678773a3fc0ac"/>
+    <w:bookmarkStart w:id="26" w:name="htmlwidget-beaf04b65d8b99e88733"/>
     <w:bookmarkEnd w:id="26"/>
     <w:p>
       <w:pPr>

</xml_diff>